<commit_message>
update Osrs handler and diagrams
</commit_message>
<xml_diff>
--- a/SPMP/SPMP.docx
+++ b/SPMP/SPMP.docx
@@ -318,15 +318,13 @@
         </w:rPr>
         <w:t xml:space="preserve"> chart listed below. Using git </w:t>
       </w:r>
-      <w:proofErr w:type="spellStart"/>
-      <w:r>
-        <w:rPr>
-          <w:sz w:val="24"/>
-          <w:szCs w:val="24"/>
-        </w:rPr>
-        <w:t>timestap</w:t>
-      </w:r>
-      <w:proofErr w:type="spellEnd"/>
+      <w:r>
+        <w:rPr>
+          <w:sz w:val="24"/>
+          <w:szCs w:val="24"/>
+        </w:rPr>
+        <w:t>timestamp</w:t>
+      </w:r>
       <w:r>
         <w:rPr>
           <w:sz w:val="24"/>
@@ -514,51 +512,7 @@
           <w:sz w:val="24"/>
           <w:szCs w:val="24"/>
         </w:rPr>
-        <w:t>Alongside</w:t>
-      </w:r>
-      <w:r>
-        <w:rPr>
-          <w:sz w:val="24"/>
-          <w:szCs w:val="24"/>
-        </w:rPr>
-        <w:t xml:space="preserve"> the implementation and maintenance phase corresponding diagrams will be </w:t>
-      </w:r>
-      <w:r>
-        <w:rPr>
-          <w:sz w:val="24"/>
-          <w:szCs w:val="24"/>
-        </w:rPr>
-        <w:t>updated</w:t>
-      </w:r>
-      <w:r>
-        <w:rPr>
-          <w:sz w:val="24"/>
-          <w:szCs w:val="24"/>
-        </w:rPr>
-        <w:t xml:space="preserve"> to reflect the ongoing architecture, use-</w:t>
-      </w:r>
-      <w:proofErr w:type="gramStart"/>
-      <w:r>
-        <w:rPr>
-          <w:sz w:val="24"/>
-          <w:szCs w:val="24"/>
-        </w:rPr>
-        <w:t>case</w:t>
-      </w:r>
-      <w:proofErr w:type="gramEnd"/>
-      <w:r>
-        <w:rPr>
-          <w:sz w:val="24"/>
-          <w:szCs w:val="24"/>
-        </w:rPr>
-        <w:t xml:space="preserve"> and class diagrams for how the code is maintained.</w:t>
-      </w:r>
-      <w:r>
-        <w:rPr>
-          <w:sz w:val="24"/>
-          <w:szCs w:val="24"/>
-        </w:rPr>
-        <w:t xml:space="preserve"> Diagrams can be found below and on the git repo under diagrams. </w:t>
+        <w:t xml:space="preserve">Alongside the implementation and maintenance phase corresponding diagrams will be updated to reflect the ongoing architecture, use-case and class diagrams for how the code is maintained. Diagrams can be found below and on the git repo under diagrams. </w:t>
       </w:r>
     </w:p>
     <w:p>
@@ -954,23 +908,7 @@
           <w:sz w:val="24"/>
           <w:szCs w:val="24"/>
         </w:rPr>
-        <w:t xml:space="preserve"> tools, requirements, class-</w:t>
-      </w:r>
-      <w:proofErr w:type="gramStart"/>
-      <w:r>
-        <w:rPr>
-          <w:sz w:val="24"/>
-          <w:szCs w:val="24"/>
-        </w:rPr>
-        <w:t>diagrams</w:t>
-      </w:r>
-      <w:proofErr w:type="gramEnd"/>
-      <w:r>
-        <w:rPr>
-          <w:sz w:val="24"/>
-          <w:szCs w:val="24"/>
-        </w:rPr>
-        <w:t xml:space="preserve"> and other files related to the project. </w:t>
+        <w:t xml:space="preserve"> tools, requirements, class-diagrams and other files related to the project. </w:t>
       </w:r>
     </w:p>
     <w:p>
@@ -1662,23 +1600,7 @@
           <w:sz w:val="20"/>
           <w:szCs w:val="20"/>
         </w:rPr>
-        <w:t xml:space="preserve">User (name, game </w:t>
-      </w:r>
-      <w:proofErr w:type="gramStart"/>
-      <w:r>
-        <w:rPr>
-          <w:sz w:val="20"/>
-          <w:szCs w:val="20"/>
-        </w:rPr>
-        <w:t>user name</w:t>
-      </w:r>
-      <w:proofErr w:type="gramEnd"/>
-      <w:r>
-        <w:rPr>
-          <w:sz w:val="20"/>
-          <w:szCs w:val="20"/>
-        </w:rPr>
-        <w:t>, age, email, password)</w:t>
+        <w:t>User (name, game user name, age, email, password)</w:t>
       </w:r>
     </w:p>
     <w:p>
@@ -2381,6 +2303,7 @@
     <w:lsdException w:name="HTML Sample" w:semiHidden="1" w:unhideWhenUsed="1"/>
     <w:lsdException w:name="HTML Typewriter" w:semiHidden="1" w:unhideWhenUsed="1"/>
     <w:lsdException w:name="HTML Variable" w:semiHidden="1" w:unhideWhenUsed="1"/>
+    <w:lsdException w:name="Normal Table" w:semiHidden="1" w:unhideWhenUsed="1"/>
     <w:lsdException w:name="annotation subject" w:semiHidden="1" w:unhideWhenUsed="1"/>
     <w:lsdException w:name="No List" w:semiHidden="1" w:unhideWhenUsed="1"/>
     <w:lsdException w:name="Outline List 1" w:semiHidden="1" w:unhideWhenUsed="1"/>
@@ -2427,8 +2350,10 @@
     <w:lsdException w:name="Table Subtle 2" w:semiHidden="1" w:unhideWhenUsed="1"/>
     <w:lsdException w:name="Table Web 1" w:semiHidden="1" w:unhideWhenUsed="1"/>
     <w:lsdException w:name="Table Web 2" w:semiHidden="1" w:unhideWhenUsed="1"/>
+    <w:lsdException w:name="Table Web 3" w:semiHidden="1" w:unhideWhenUsed="1"/>
     <w:lsdException w:name="Balloon Text" w:semiHidden="1" w:unhideWhenUsed="1"/>
     <w:lsdException w:name="Table Grid" w:uiPriority="39"/>
+    <w:lsdException w:name="Table Theme" w:semiHidden="1" w:unhideWhenUsed="1"/>
     <w:lsdException w:name="Placeholder Text" w:semiHidden="1"/>
     <w:lsdException w:name="No Spacing" w:uiPriority="1" w:qFormat="1"/>
     <w:lsdException w:name="Light Shading" w:uiPriority="60"/>

</xml_diff>